<commit_message>
edited a few labs
I am up to date with all labs up until 6.
I need to debug and add the can models onto the website
</commit_message>
<xml_diff>
--- a/labs/lab4/lab material/Lab4_Mobile_first web_3D_app_Bootstrap_v5.docx
+++ b/labs/lab4/lab material/Lab4_Mobile_first web_3D_app_Bootstrap_v5.docx
@@ -8,650 +8,11 @@
           <w:rFonts w:asciiTheme="majorHAnsi" w:hAnsiTheme="majorHAnsi"/>
         </w:rPr>
       </w:pPr>
-      <w:r>
-        <w:rPr>
-          <w:rFonts w:asciiTheme="majorHAnsi" w:hAnsiTheme="majorHAnsi"/>
-          <w:noProof/>
-        </w:rPr>
-        <w:drawing>
-          <wp:inline distT="0" distB="0" distL="0" distR="0" wp14:anchorId="1565C8CC" wp14:editId="58A62423">
-            <wp:extent cx="6116320" cy="6572250"/>
-            <wp:effectExtent l="0" t="0" r="5080" b="6350"/>
-            <wp:docPr id="14354" name="Picture 14354"/>
-            <wp:cNvGraphicFramePr>
-              <a:graphicFrameLocks xmlns:a="http://schemas.openxmlformats.org/drawingml/2006/main" noChangeAspect="1"/>
-            </wp:cNvGraphicFramePr>
-            <a:graphic xmlns:a="http://schemas.openxmlformats.org/drawingml/2006/main">
-              <a:graphicData uri="http://schemas.openxmlformats.org/drawingml/2006/picture">
-                <pic:pic xmlns:pic="http://schemas.openxmlformats.org/drawingml/2006/picture">
-                  <pic:nvPicPr>
-                    <pic:cNvPr id="14354" name="Screenshot 2020-01-30 at 15.50.15.png"/>
-                    <pic:cNvPicPr/>
-                  </pic:nvPicPr>
-                  <pic:blipFill>
-                    <a:blip r:embed="rId8"/>
-                    <a:stretch>
-                      <a:fillRect/>
-                    </a:stretch>
-                  </pic:blipFill>
-                  <pic:spPr>
-                    <a:xfrm>
-                      <a:off x="0" y="0"/>
-                      <a:ext cx="6116320" cy="6572250"/>
-                    </a:xfrm>
-                    <a:prstGeom prst="rect">
-                      <a:avLst/>
-                    </a:prstGeom>
-                  </pic:spPr>
-                </pic:pic>
-              </a:graphicData>
-            </a:graphic>
-          </wp:inline>
-        </w:drawing>
-      </w:r>
-    </w:p>
-    <w:p>
-      <w:pPr>
-        <w:rPr>
-          <w:rFonts w:asciiTheme="majorHAnsi" w:hAnsiTheme="majorHAnsi"/>
-        </w:rPr>
-      </w:pPr>
-      <w:r>
-        <w:rPr>
-          <w:rFonts w:asciiTheme="majorHAnsi" w:hAnsiTheme="majorHAnsi"/>
-          <w:noProof/>
-        </w:rPr>
-        <w:drawing>
-          <wp:inline distT="0" distB="0" distL="0" distR="0" wp14:anchorId="7636A128" wp14:editId="30A5CFFD">
-            <wp:extent cx="6116320" cy="3155315"/>
-            <wp:effectExtent l="0" t="0" r="5080" b="0"/>
-            <wp:docPr id="14355" name="Picture 14355"/>
-            <wp:cNvGraphicFramePr>
-              <a:graphicFrameLocks xmlns:a="http://schemas.openxmlformats.org/drawingml/2006/main" noChangeAspect="1"/>
-            </wp:cNvGraphicFramePr>
-            <a:graphic xmlns:a="http://schemas.openxmlformats.org/drawingml/2006/main">
-              <a:graphicData uri="http://schemas.openxmlformats.org/drawingml/2006/picture">
-                <pic:pic xmlns:pic="http://schemas.openxmlformats.org/drawingml/2006/picture">
-                  <pic:nvPicPr>
-                    <pic:cNvPr id="14355" name="Screenshot 2020-01-30 at 15.50.42.png"/>
-                    <pic:cNvPicPr/>
-                  </pic:nvPicPr>
-                  <pic:blipFill>
-                    <a:blip r:embed="rId9"/>
-                    <a:stretch>
-                      <a:fillRect/>
-                    </a:stretch>
-                  </pic:blipFill>
-                  <pic:spPr>
-                    <a:xfrm>
-                      <a:off x="0" y="0"/>
-                      <a:ext cx="6116320" cy="3155315"/>
-                    </a:xfrm>
-                    <a:prstGeom prst="rect">
-                      <a:avLst/>
-                    </a:prstGeom>
-                  </pic:spPr>
-                </pic:pic>
-              </a:graphicData>
-            </a:graphic>
-          </wp:inline>
-        </w:drawing>
-      </w:r>
-      <w:bookmarkStart w:id="0" w:name="_Toc64883861"/>
-    </w:p>
-    <w:bookmarkEnd w:id="0"/>
-    <w:p>
-      <w:pPr>
-        <w:pStyle w:val="ParagraphText"/>
-      </w:pPr>
-    </w:p>
-    <w:p>
-      <w:pPr>
-        <w:pStyle w:val="ParagraphText"/>
-      </w:pPr>
-    </w:p>
-    <w:p>
-      <w:pPr>
-        <w:pStyle w:val="ParagraphText"/>
-      </w:pPr>
-    </w:p>
-    <w:tbl>
-      <w:tblPr>
-        <w:tblStyle w:val="TableGrid"/>
-        <w:tblpPr w:leftFromText="180" w:rightFromText="180" w:vertAnchor="text" w:horzAnchor="page" w:tblpX="1090" w:tblpY="-537"/>
-        <w:tblW w:w="0" w:type="auto"/>
-        <w:tblBorders>
-          <w:top w:val="none" w:sz="0" w:space="0" w:color="auto"/>
-          <w:left w:val="none" w:sz="0" w:space="0" w:color="auto"/>
-          <w:bottom w:val="none" w:sz="0" w:space="0" w:color="auto"/>
-          <w:right w:val="none" w:sz="0" w:space="0" w:color="auto"/>
-          <w:insideH w:val="none" w:sz="0" w:space="0" w:color="auto"/>
-          <w:insideV w:val="none" w:sz="0" w:space="0" w:color="auto"/>
-        </w:tblBorders>
-        <w:tblLook w:val="04A0" w:firstRow="1" w:lastRow="0" w:firstColumn="1" w:lastColumn="0" w:noHBand="0" w:noVBand="1"/>
-      </w:tblPr>
-      <w:tblGrid>
-        <w:gridCol w:w="9632"/>
-      </w:tblGrid>
-      <w:tr>
-        <w:tc>
-          <w:tcPr>
-            <w:tcW w:w="9848" w:type="dxa"/>
-          </w:tcPr>
-          <w:p>
-            <w:pPr>
-              <w:rPr>
-                <w:rFonts w:asciiTheme="majorHAnsi" w:hAnsiTheme="majorHAnsi"/>
-              </w:rPr>
-            </w:pPr>
-            <w:r>
-              <w:rPr>
-                <w:rFonts w:asciiTheme="majorHAnsi" w:hAnsiTheme="majorHAnsi"/>
-                <w:noProof/>
-              </w:rPr>
-              <w:drawing>
-                <wp:inline distT="0" distB="0" distL="0" distR="0" wp14:anchorId="0C6453C8" wp14:editId="014CBBCB">
-                  <wp:extent cx="6264910" cy="3320415"/>
-                  <wp:effectExtent l="0" t="0" r="0" b="0"/>
-                  <wp:docPr id="14363" name="Picture 14363"/>
-                  <wp:cNvGraphicFramePr>
-                    <a:graphicFrameLocks xmlns:a="http://schemas.openxmlformats.org/drawingml/2006/main" noChangeAspect="1"/>
-                  </wp:cNvGraphicFramePr>
-                  <a:graphic xmlns:a="http://schemas.openxmlformats.org/drawingml/2006/main">
-                    <a:graphicData uri="http://schemas.openxmlformats.org/drawingml/2006/picture">
-                      <pic:pic xmlns:pic="http://schemas.openxmlformats.org/drawingml/2006/picture">
-                        <pic:nvPicPr>
-                          <pic:cNvPr id="14363" name="Screenshot 2020-01-30 at 16.01.29.png"/>
-                          <pic:cNvPicPr/>
-                        </pic:nvPicPr>
-                        <pic:blipFill>
-                          <a:blip r:embed="rId10"/>
-                          <a:stretch>
-                            <a:fillRect/>
-                          </a:stretch>
-                        </pic:blipFill>
-                        <pic:spPr>
-                          <a:xfrm>
-                            <a:off x="0" y="0"/>
-                            <a:ext cx="6264910" cy="3320415"/>
-                          </a:xfrm>
-                          <a:prstGeom prst="rect">
-                            <a:avLst/>
-                          </a:prstGeom>
-                        </pic:spPr>
-                      </pic:pic>
-                    </a:graphicData>
-                  </a:graphic>
-                </wp:inline>
-              </w:drawing>
-            </w:r>
-          </w:p>
-        </w:tc>
-      </w:tr>
-      <w:tr>
-        <w:tc>
-          <w:tcPr>
-            <w:tcW w:w="9848" w:type="dxa"/>
-          </w:tcPr>
-          <w:p>
-            <w:pPr>
-              <w:rPr>
-                <w:rFonts w:asciiTheme="majorHAnsi" w:hAnsiTheme="majorHAnsi"/>
-              </w:rPr>
-            </w:pPr>
-            <w:r>
-              <w:rPr>
-                <w:rFonts w:asciiTheme="majorHAnsi" w:hAnsiTheme="majorHAnsi"/>
-              </w:rPr>
-              <w:t xml:space="preserve">CSS libraries — note custom.css is last so that it overrides any bootstrap or x3dom CSS as </w:t>
-            </w:r>
-            <w:r>
-              <w:rPr>
-                <w:rFonts w:asciiTheme="majorHAnsi" w:hAnsiTheme="majorHAnsi"/>
-              </w:rPr>
-              <w:t>necessary</w:t>
-            </w:r>
-          </w:p>
-          <w:p>
-            <w:pPr>
-              <w:rPr>
-                <w:rFonts w:asciiTheme="majorHAnsi" w:hAnsiTheme="majorHAnsi"/>
-              </w:rPr>
-            </w:pPr>
-          </w:p>
-        </w:tc>
-      </w:tr>
-      <w:tr>
-        <w:tc>
-          <w:tcPr>
-            <w:tcW w:w="9848" w:type="dxa"/>
-          </w:tcPr>
-          <w:p>
-            <w:pPr>
-              <w:rPr>
-                <w:rFonts w:asciiTheme="majorHAnsi" w:hAnsiTheme="majorHAnsi"/>
-              </w:rPr>
-            </w:pPr>
-            <w:r>
-              <w:rPr>
-                <w:rFonts w:asciiTheme="majorHAnsi" w:hAnsiTheme="majorHAnsi"/>
-                <w:noProof/>
-              </w:rPr>
-              <w:drawing>
-                <wp:inline distT="0" distB="0" distL="0" distR="0" wp14:anchorId="0B0680A0" wp14:editId="2C9F1342">
-                  <wp:extent cx="6264910" cy="6066155"/>
-                  <wp:effectExtent l="0" t="0" r="0" b="4445"/>
-                  <wp:docPr id="14367" name="Picture 14367"/>
-                  <wp:cNvGraphicFramePr>
-                    <a:graphicFrameLocks xmlns:a="http://schemas.openxmlformats.org/drawingml/2006/main" noChangeAspect="1"/>
-                  </wp:cNvGraphicFramePr>
-                  <a:graphic xmlns:a="http://schemas.openxmlformats.org/drawingml/2006/main">
-                    <a:graphicData uri="http://schemas.openxmlformats.org/drawingml/2006/picture">
-                      <pic:pic xmlns:pic="http://schemas.openxmlformats.org/drawingml/2006/picture">
-                        <pic:nvPicPr>
-                          <pic:cNvPr id="14367" name="Screenshot 2020-01-30 at 16.02.26.png"/>
-                          <pic:cNvPicPr/>
-                        </pic:nvPicPr>
-                        <pic:blipFill>
-                          <a:blip r:embed="rId11"/>
-                          <a:stretch>
-                            <a:fillRect/>
-                          </a:stretch>
-                        </pic:blipFill>
-                        <pic:spPr>
-                          <a:xfrm>
-                            <a:off x="0" y="0"/>
-                            <a:ext cx="6264910" cy="6066155"/>
-                          </a:xfrm>
-                          <a:prstGeom prst="rect">
-                            <a:avLst/>
-                          </a:prstGeom>
-                        </pic:spPr>
-                      </pic:pic>
-                    </a:graphicData>
-                  </a:graphic>
-                </wp:inline>
-              </w:drawing>
-            </w:r>
-          </w:p>
-        </w:tc>
-      </w:tr>
-      <w:tr>
-        <w:tc>
-          <w:tcPr>
-            <w:tcW w:w="9848" w:type="dxa"/>
-          </w:tcPr>
-          <w:p>
-            <w:pPr>
-              <w:rPr>
-                <w:rFonts w:asciiTheme="majorHAnsi" w:hAnsiTheme="majorHAnsi"/>
-              </w:rPr>
-            </w:pPr>
-            <w:r>
-              <w:rPr>
-                <w:rFonts w:asciiTheme="majorHAnsi" w:hAnsiTheme="majorHAnsi"/>
-              </w:rPr>
-              <w:t>Logo and navigation menu</w:t>
-            </w:r>
-          </w:p>
-        </w:tc>
-      </w:tr>
-      <w:tr>
-        <w:tc>
-          <w:tcPr>
-            <w:tcW w:w="9848" w:type="dxa"/>
-          </w:tcPr>
-          <w:p>
-            <w:pPr>
-              <w:rPr>
-                <w:rFonts w:asciiTheme="majorHAnsi" w:hAnsiTheme="majorHAnsi"/>
-              </w:rPr>
-            </w:pPr>
-            <w:r>
-              <w:rPr>
-                <w:rFonts w:asciiTheme="majorHAnsi" w:hAnsiTheme="majorHAnsi"/>
-                <w:noProof/>
-              </w:rPr>
-              <w:drawing>
-                <wp:inline distT="0" distB="0" distL="0" distR="0" wp14:anchorId="25CF24F7" wp14:editId="5C026FE9">
-                  <wp:extent cx="6264910" cy="6769100"/>
-                  <wp:effectExtent l="0" t="0" r="0" b="0"/>
-                  <wp:docPr id="14368" name="Picture 14368"/>
-                  <wp:cNvGraphicFramePr>
-                    <a:graphicFrameLocks xmlns:a="http://schemas.openxmlformats.org/drawingml/2006/main" noChangeAspect="1"/>
-                  </wp:cNvGraphicFramePr>
-                  <a:graphic xmlns:a="http://schemas.openxmlformats.org/drawingml/2006/main">
-                    <a:graphicData uri="http://schemas.openxmlformats.org/drawingml/2006/picture">
-                      <pic:pic xmlns:pic="http://schemas.openxmlformats.org/drawingml/2006/picture">
-                        <pic:nvPicPr>
-                          <pic:cNvPr id="14368" name="Screenshot 2020-01-30 at 16.03.07.png"/>
-                          <pic:cNvPicPr/>
-                        </pic:nvPicPr>
-                        <pic:blipFill>
-                          <a:blip r:embed="rId12"/>
-                          <a:stretch>
-                            <a:fillRect/>
-                          </a:stretch>
-                        </pic:blipFill>
-                        <pic:spPr>
-                          <a:xfrm>
-                            <a:off x="0" y="0"/>
-                            <a:ext cx="6264910" cy="6769100"/>
-                          </a:xfrm>
-                          <a:prstGeom prst="rect">
-                            <a:avLst/>
-                          </a:prstGeom>
-                        </pic:spPr>
-                      </pic:pic>
-                    </a:graphicData>
-                  </a:graphic>
-                </wp:inline>
-              </w:drawing>
-            </w:r>
-          </w:p>
-        </w:tc>
-      </w:tr>
-      <w:tr>
-        <w:tc>
-          <w:tcPr>
-            <w:tcW w:w="9848" w:type="dxa"/>
-          </w:tcPr>
-          <w:p>
-            <w:pPr>
-              <w:rPr>
-                <w:rFonts w:asciiTheme="majorHAnsi" w:hAnsiTheme="majorHAnsi"/>
-              </w:rPr>
-            </w:pPr>
-            <w:r>
-              <w:rPr>
-                <w:rFonts w:asciiTheme="majorHAnsi" w:hAnsiTheme="majorHAnsi"/>
-              </w:rPr>
-              <w:t>Main contents for the coke page — the X3D model in a card with navigation tabs and buttons</w:t>
-            </w:r>
-          </w:p>
-        </w:tc>
-      </w:tr>
-      <w:tr>
-        <w:tc>
-          <w:tcPr>
-            <w:tcW w:w="9848" w:type="dxa"/>
-          </w:tcPr>
-          <w:p>
-            <w:pPr>
-              <w:rPr>
-                <w:rFonts w:asciiTheme="majorHAnsi" w:hAnsiTheme="majorHAnsi"/>
-              </w:rPr>
-            </w:pPr>
-            <w:r>
-              <w:rPr>
-                <w:rFonts w:asciiTheme="majorHAnsi" w:hAnsiTheme="majorHAnsi"/>
-                <w:noProof/>
-              </w:rPr>
-              <w:drawing>
-                <wp:inline distT="0" distB="0" distL="0" distR="0" wp14:anchorId="216BAEC9" wp14:editId="0E73AC77">
-                  <wp:extent cx="6264910" cy="3265805"/>
-                  <wp:effectExtent l="0" t="0" r="0" b="0"/>
-                  <wp:docPr id="14369" name="Picture 14369"/>
-                  <wp:cNvGraphicFramePr>
-                    <a:graphicFrameLocks xmlns:a="http://schemas.openxmlformats.org/drawingml/2006/main" noChangeAspect="1"/>
-                  </wp:cNvGraphicFramePr>
-                  <a:graphic xmlns:a="http://schemas.openxmlformats.org/drawingml/2006/main">
-                    <a:graphicData uri="http://schemas.openxmlformats.org/drawingml/2006/picture">
-                      <pic:pic xmlns:pic="http://schemas.openxmlformats.org/drawingml/2006/picture">
-                        <pic:nvPicPr>
-                          <pic:cNvPr id="14369" name="Screenshot 2020-01-30 at 16.03.48.png"/>
-                          <pic:cNvPicPr/>
-                        </pic:nvPicPr>
-                        <pic:blipFill>
-                          <a:blip r:embed="rId13"/>
-                          <a:stretch>
-                            <a:fillRect/>
-                          </a:stretch>
-                        </pic:blipFill>
-                        <pic:spPr>
-                          <a:xfrm>
-                            <a:off x="0" y="0"/>
-                            <a:ext cx="6264910" cy="3265805"/>
-                          </a:xfrm>
-                          <a:prstGeom prst="rect">
-                            <a:avLst/>
-                          </a:prstGeom>
-                        </pic:spPr>
-                      </pic:pic>
-                    </a:graphicData>
-                  </a:graphic>
-                </wp:inline>
-              </w:drawing>
-            </w:r>
-          </w:p>
-        </w:tc>
-      </w:tr>
-      <w:tr>
-        <w:tc>
-          <w:tcPr>
-            <w:tcW w:w="9848" w:type="dxa"/>
-          </w:tcPr>
-          <w:p>
-            <w:pPr>
-              <w:rPr>
-                <w:rFonts w:asciiTheme="majorHAnsi" w:hAnsiTheme="majorHAnsi"/>
-              </w:rPr>
-            </w:pPr>
-            <w:r>
-              <w:rPr>
-                <w:rFonts w:asciiTheme="majorHAnsi" w:hAnsiTheme="majorHAnsi"/>
-              </w:rPr>
-              <w:t>Main contents for the coke page — the gallery 3D images in a card</w:t>
-            </w:r>
-          </w:p>
-        </w:tc>
-      </w:tr>
-      <w:tr>
-        <w:tc>
-          <w:tcPr>
-            <w:tcW w:w="9848" w:type="dxa"/>
-          </w:tcPr>
-          <w:p>
-            <w:pPr>
-              <w:rPr>
-                <w:rFonts w:asciiTheme="majorHAnsi" w:hAnsiTheme="majorHAnsi"/>
-              </w:rPr>
-            </w:pPr>
-            <w:r>
-              <w:rPr>
-                <w:rFonts w:asciiTheme="majorHAnsi" w:hAnsiTheme="majorHAnsi"/>
-                <w:noProof/>
-              </w:rPr>
-              <w:drawing>
-                <wp:inline distT="0" distB="0" distL="0" distR="0" wp14:anchorId="47FF5602" wp14:editId="79EB6161">
-                  <wp:extent cx="6264910" cy="2767965"/>
-                  <wp:effectExtent l="0" t="0" r="0" b="635"/>
-                  <wp:docPr id="14370" name="Picture 14370"/>
-                  <wp:cNvGraphicFramePr>
-                    <a:graphicFrameLocks xmlns:a="http://schemas.openxmlformats.org/drawingml/2006/main" noChangeAspect="1"/>
-                  </wp:cNvGraphicFramePr>
-                  <a:graphic xmlns:a="http://schemas.openxmlformats.org/drawingml/2006/main">
-                    <a:graphicData uri="http://schemas.openxmlformats.org/drawingml/2006/picture">
-                      <pic:pic xmlns:pic="http://schemas.openxmlformats.org/drawingml/2006/picture">
-                        <pic:nvPicPr>
-                          <pic:cNvPr id="14370" name="Screenshot 2020-01-30 at 16.07.44.png"/>
-                          <pic:cNvPicPr/>
-                        </pic:nvPicPr>
-                        <pic:blipFill>
-                          <a:blip r:embed="rId14"/>
-                          <a:stretch>
-                            <a:fillRect/>
-                          </a:stretch>
-                        </pic:blipFill>
-                        <pic:spPr>
-                          <a:xfrm>
-                            <a:off x="0" y="0"/>
-                            <a:ext cx="6264910" cy="2767965"/>
-                          </a:xfrm>
-                          <a:prstGeom prst="rect">
-                            <a:avLst/>
-                          </a:prstGeom>
-                        </pic:spPr>
-                      </pic:pic>
-                    </a:graphicData>
-                  </a:graphic>
-                </wp:inline>
-              </w:drawing>
-            </w:r>
-          </w:p>
-        </w:tc>
-      </w:tr>
-      <w:tr>
-        <w:tc>
-          <w:tcPr>
-            <w:tcW w:w="9848" w:type="dxa"/>
-          </w:tcPr>
-          <w:p>
-            <w:pPr>
-              <w:rPr>
-                <w:rFonts w:asciiTheme="majorHAnsi" w:hAnsiTheme="majorHAnsi"/>
-              </w:rPr>
-            </w:pPr>
-            <w:r>
-              <w:rPr>
-                <w:rFonts w:asciiTheme="majorHAnsi" w:hAnsiTheme="majorHAnsi"/>
-              </w:rPr>
-              <w:t>Main contents for the coke page — the coke description in a card</w:t>
-            </w:r>
-          </w:p>
-          <w:p>
-            <w:pPr>
-              <w:rPr>
-                <w:rFonts w:asciiTheme="majorHAnsi" w:hAnsiTheme="majorHAnsi"/>
-              </w:rPr>
-            </w:pPr>
-          </w:p>
-          <w:p>
-            <w:pPr>
-              <w:rPr>
-                <w:rFonts w:asciiTheme="majorHAnsi" w:hAnsiTheme="majorHAnsi"/>
-              </w:rPr>
-            </w:pPr>
-          </w:p>
-          <w:p>
-            <w:pPr>
-              <w:rPr>
-                <w:rFonts w:asciiTheme="majorHAnsi" w:hAnsiTheme="majorHAnsi"/>
-              </w:rPr>
-            </w:pPr>
-          </w:p>
-          <w:p>
-            <w:pPr>
-              <w:rPr>
-                <w:rFonts w:asciiTheme="majorHAnsi" w:hAnsiTheme="majorHAnsi"/>
-              </w:rPr>
-            </w:pPr>
-          </w:p>
-        </w:tc>
-      </w:tr>
-      <w:tr>
-        <w:tc>
-          <w:tcPr>
-            <w:tcW w:w="9848" w:type="dxa"/>
-          </w:tcPr>
-          <w:p>
-            <w:pPr>
-              <w:keepNext/>
-              <w:keepLines/>
-              <w:rPr>
-                <w:rFonts w:asciiTheme="majorHAnsi" w:hAnsiTheme="majorHAnsi"/>
-              </w:rPr>
-            </w:pPr>
-            <w:r>
-              <w:rPr>
-                <w:rFonts w:asciiTheme="majorHAnsi" w:hAnsiTheme="majorHAnsi"/>
-                <w:noProof/>
-              </w:rPr>
-              <w:drawing>
-                <wp:inline distT="0" distB="0" distL="0" distR="0" wp14:anchorId="09B6AB0E" wp14:editId="1ECB4606">
-                  <wp:extent cx="6264910" cy="4774565"/>
-                  <wp:effectExtent l="0" t="0" r="0" b="635"/>
-                  <wp:docPr id="14371" name="Picture 14371"/>
-                  <wp:cNvGraphicFramePr>
-                    <a:graphicFrameLocks xmlns:a="http://schemas.openxmlformats.org/drawingml/2006/main" noChangeAspect="1"/>
-                  </wp:cNvGraphicFramePr>
-                  <a:graphic xmlns:a="http://schemas.openxmlformats.org/drawingml/2006/main">
-                    <a:graphicData uri="http://schemas.openxmlformats.org/drawingml/2006/picture">
-                      <pic:pic xmlns:pic="http://schemas.openxmlformats.org/drawingml/2006/picture">
-                        <pic:nvPicPr>
-                          <pic:cNvPr id="14371" name="Screenshot 2020-01-30 at 16.08.04.png"/>
-                          <pic:cNvPicPr/>
-                        </pic:nvPicPr>
-                        <pic:blipFill>
-                          <a:blip r:embed="rId15"/>
-                          <a:stretch>
-                            <a:fillRect/>
-                          </a:stretch>
-                        </pic:blipFill>
-                        <pic:spPr>
-                          <a:xfrm>
-                            <a:off x="0" y="0"/>
-                            <a:ext cx="6264910" cy="4774565"/>
-                          </a:xfrm>
-                          <a:prstGeom prst="rect">
-                            <a:avLst/>
-                          </a:prstGeom>
-                        </pic:spPr>
-                      </pic:pic>
-                    </a:graphicData>
-                  </a:graphic>
-                </wp:inline>
-              </w:drawing>
-            </w:r>
-          </w:p>
-        </w:tc>
-      </w:tr>
-      <w:tr>
-        <w:tc>
-          <w:tcPr>
-            <w:tcW w:w="9848" w:type="dxa"/>
-          </w:tcPr>
-          <w:p>
-            <w:pPr>
-              <w:keepNext/>
-              <w:keepLines/>
-              <w:rPr>
-                <w:rFonts w:asciiTheme="majorHAnsi" w:hAnsiTheme="majorHAnsi"/>
-              </w:rPr>
-            </w:pPr>
-            <w:r>
-              <w:rPr>
-                <w:rFonts w:asciiTheme="majorHAnsi" w:hAnsiTheme="majorHAnsi"/>
-              </w:rPr>
-              <w:t xml:space="preserve">Footer and JavaScript libraries — </w:t>
-            </w:r>
-            <w:proofErr w:type="spellStart"/>
-            <w:r>
-              <w:rPr>
-                <w:rFonts w:asciiTheme="majorHAnsi" w:hAnsiTheme="majorHAnsi"/>
-              </w:rPr>
-              <w:t>javaScript</w:t>
-            </w:r>
-            <w:proofErr w:type="spellEnd"/>
-            <w:r>
-              <w:rPr>
-                <w:rFonts w:asciiTheme="majorHAnsi" w:hAnsiTheme="majorHAnsi"/>
-              </w:rPr>
-              <w:t xml:space="preserve"> is usually put at the end to execute after the DOM is loaded</w:t>
-            </w:r>
-          </w:p>
-        </w:tc>
-      </w:tr>
-    </w:tbl>
-    <w:p>
-      <w:r>
-        <w:t xml:space="preserve"> </w:t>
-      </w:r>
     </w:p>
     <w:sectPr>
-      <w:headerReference w:type="default" r:id="rId16"/>
-      <w:footerReference w:type="even" r:id="rId17"/>
-      <w:footerReference w:type="default" r:id="rId18"/>
+      <w:headerReference w:type="default" r:id="rId8"/>
+      <w:footerReference w:type="even" r:id="rId9"/>
+      <w:footerReference w:type="default" r:id="rId10"/>
       <w:pgSz w:w="11900" w:h="16840"/>
       <w:pgMar w:top="1134" w:right="1134" w:bottom="1134" w:left="1134" w:header="708" w:footer="282" w:gutter="0"/>
       <w:cols w:space="708"/>

</xml_diff>